<commit_message>
Added Parent Node Support
</commit_message>
<xml_diff>
--- a/Final Report.docx
+++ b/Final Report.docx
@@ -89,10 +89,19 @@
     </w:p>
     <w:p>
       <w:r>
-        <w:t>To do the implementation of our project</w:t>
-      </w:r>
-      <w:r>
-        <w:t xml:space="preserve">, we used java classes </w:t>
+        <w:t xml:space="preserve">For this </w:t>
+      </w:r>
+      <w:r>
+        <w:t>project</w:t>
+      </w:r>
+      <w:r>
+        <w:t xml:space="preserve">, we used java </w:t>
+      </w:r>
+      <w:r>
+        <w:t xml:space="preserve">to code it while using </w:t>
+      </w:r>
+      <w:r>
+        <w:t xml:space="preserve">classes </w:t>
       </w:r>
       <w:r>
         <w:t>like</w:t>
@@ -102,6 +111,18 @@
       </w:r>
       <w:r>
         <w:t xml:space="preserve">classes, one for binary tree, and another for the implementation of Red/Black Tree. </w:t>
+      </w:r>
+      <w:r>
+        <w:t xml:space="preserve">The implementation includes functions for </w:t>
+      </w:r>
+      <w:r>
+        <w:t>insertion, deletion, searching, and traversing</w:t>
+      </w:r>
+      <w:r>
+        <w:t xml:space="preserve">. The test suite is also in the repo and ensures that each method works </w:t>
+      </w:r>
+      <w:r>
+        <w:t xml:space="preserve">correctly. </w:t>
       </w:r>
     </w:p>
     <w:p>
@@ -192,7 +213,22 @@
         <w:t xml:space="preserve">use a library called TreePrinter which simply prints the tree into the command line. </w:t>
       </w:r>
       <w:r>
-        <w:t>While it is not perfect at doing the displaying, it gets the job done when trying to understand the whole structure of the tree without manually traversing it</w:t>
+        <w:t xml:space="preserve">While it is not </w:t>
+      </w:r>
+      <w:r>
+        <w:t>perfect since you cannot animate changes,</w:t>
+      </w:r>
+      <w:r>
+        <w:t xml:space="preserve"> it </w:t>
+      </w:r>
+      <w:r>
+        <w:t>does help you</w:t>
+      </w:r>
+      <w:r>
+        <w:t xml:space="preserve"> understand the whole structure of the tree without manually traversing it</w:t>
+      </w:r>
+      <w:r>
+        <w:t xml:space="preserve"> at any given instance</w:t>
       </w:r>
       <w:r>
         <w:t xml:space="preserve">. It also had to ability to display red or black versions of the nodes </w:t>
@@ -212,7 +248,129 @@
         <w:t>Documentation and Presentation</w:t>
       </w:r>
     </w:p>
+    <w:tbl>
+      <w:tblPr>
+        <w:tblStyle w:val="TableGrid"/>
+        <w:tblW w:w="0" w:type="auto"/>
+        <w:tblLook w:val="04A0" w:firstRow="1" w:lastRow="0" w:firstColumn="1" w:lastColumn="0" w:noHBand="0" w:noVBand="1"/>
+      </w:tblPr>
+      <w:tblGrid>
+        <w:gridCol w:w="1885"/>
+        <w:gridCol w:w="7465"/>
+      </w:tblGrid>
+      <w:tr>
+        <w:tc>
+          <w:tcPr>
+            <w:tcW w:w="1885" w:type="dxa"/>
+          </w:tcPr>
+          <w:p>
+            <w:r>
+              <w:t>Insert</w:t>
+            </w:r>
+          </w:p>
+        </w:tc>
+        <w:tc>
+          <w:tcPr>
+            <w:tcW w:w="7465" w:type="dxa"/>
+          </w:tcPr>
+          <w:p>
+            <w:r>
+              <w:t xml:space="preserve">The way that </w:t>
+            </w:r>
+            <w:r>
+              <w:t xml:space="preserve">insert </w:t>
+            </w:r>
+            <w:r>
+              <w:t>is implemented is by recursively climbing down the trees and picking the child who</w:t>
+            </w:r>
+            <w:r>
+              <w:t>se is appropriate for the data being inserted</w:t>
+            </w:r>
+            <w:r>
+              <w:t xml:space="preserve">. Once the node has been added, it </w:t>
+            </w:r>
+            <w:r>
+              <w:t>checks if the node needs balanced, then traverses back upwards to the parent and checks if it needs balanced until it reaches the top of the tree.</w:t>
+            </w:r>
+          </w:p>
+        </w:tc>
+      </w:tr>
+      <w:tr>
+        <w:tc>
+          <w:tcPr>
+            <w:tcW w:w="1885" w:type="dxa"/>
+          </w:tcPr>
+          <w:p>
+            <w:r>
+              <w:t>Delete</w:t>
+            </w:r>
+          </w:p>
+        </w:tc>
+        <w:tc>
+          <w:tcPr>
+            <w:tcW w:w="7465" w:type="dxa"/>
+          </w:tcPr>
+          <w:p>
+            <w:r>
+              <w:t>Delete works similarly by recursively climbing down the tree until the node being removed is found</w:t>
+            </w:r>
+            <w:r>
+              <w:t>. Once it is found it is replaced by another appropriate node nearby</w:t>
+            </w:r>
+            <w:r>
+              <w:t xml:space="preserve"> and then balances its way back up the tree if required.</w:t>
+            </w:r>
+          </w:p>
+        </w:tc>
+      </w:tr>
+      <w:tr>
+        <w:tc>
+          <w:tcPr>
+            <w:tcW w:w="1885" w:type="dxa"/>
+          </w:tcPr>
+          <w:p>
+            <w:r>
+              <w:t>Search</w:t>
+            </w:r>
+          </w:p>
+        </w:tc>
+        <w:tc>
+          <w:tcPr>
+            <w:tcW w:w="7465" w:type="dxa"/>
+          </w:tcPr>
+          <w:p/>
+        </w:tc>
+      </w:tr>
+      <w:tr>
+        <w:tc>
+          <w:tcPr>
+            <w:tcW w:w="1885" w:type="dxa"/>
+          </w:tcPr>
+          <w:p>
+            <w:r>
+              <w:t>Traverse</w:t>
+            </w:r>
+          </w:p>
+        </w:tc>
+        <w:tc>
+          <w:tcPr>
+            <w:tcW w:w="7465" w:type="dxa"/>
+          </w:tcPr>
+          <w:p/>
+        </w:tc>
+      </w:tr>
+    </w:tbl>
     <w:p/>
+    <w:p>
+      <w:pPr>
+        <w:rPr>
+          <w:rFonts w:asciiTheme="majorHAnsi" w:eastAsiaTheme="majorEastAsia" w:hAnsiTheme="majorHAnsi" w:cstheme="majorBidi"/>
+          <w:color w:val="0F4761" w:themeColor="accent1" w:themeShade="BF"/>
+          <w:sz w:val="40"/>
+          <w:szCs w:val="40"/>
+        </w:rPr>
+      </w:pPr>
+    </w:p>
     <w:p>
       <w:pPr>
         <w:rPr>

</xml_diff>